<commit_message>
Entregable completamente preparado y listo para subir
</commit_message>
<xml_diff>
--- a/D05 - Hackathon/Item 2 - Tracking/Schedule Hours.docx
+++ b/D05 - Hackathon/Item 2 - Tracking/Schedule Hours.docx
@@ -2,6 +2,8 @@
 <file path=word/document.xml><?xml version="1.0" encoding="utf-8"?>
 <w:document xmlns:wpc="http://schemas.microsoft.com/office/word/2010/wordprocessingCanvas" xmlns:cx="http://schemas.microsoft.com/office/drawing/2014/chartex" xmlns:cx1="http://schemas.microsoft.com/office/drawing/2015/9/8/chartex" xmlns:cx2="http://schemas.microsoft.com/office/drawing/2015/10/21/chartex" xmlns:cx3="http://schemas.microsoft.com/office/drawing/2016/5/9/chartex" xmlns:cx4="http://schemas.microsoft.com/office/drawing/2016/5/10/chartex" xmlns:cx5="http://schemas.microsoft.com/office/drawing/2016/5/11/chartex" xmlns:cx6="http://schemas.microsoft.com/office/drawing/2016/5/12/chartex" xmlns:cx7="http://schemas.microsoft.com/office/drawing/2016/5/13/chartex" xmlns:cx8="http://schemas.microsoft.com/office/drawing/2016/5/14/chartex" xmlns:mc="http://schemas.openxmlformats.org/markup-compatibility/2006" xmlns:aink="http://schemas.microsoft.com/office/drawing/2016/ink" xmlns:am3d="http://schemas.microsoft.com/office/drawing/2017/model3d" xmlns:o="urn:schemas-microsoft-com:office:office" xmlns:r="http://schemas.openxmlformats.org/officeDocument/2006/relationships" xmlns:m="http://schemas.openxmlformats.org/officeDocument/2006/math" xmlns:v="urn:schemas-microsoft-com:vml" xmlns:wp14="http://schemas.microsoft.com/office/word/2010/wordprocessingDrawing" xmlns:wp="http://schemas.openxmlformats.org/drawingml/2006/wordprocessingDrawing" xmlns:w10="urn:schemas-microsoft-com:office:word" xmlns:w="http://schemas.openxmlformats.org/wordprocessingml/2006/main" xmlns:w14="http://schemas.microsoft.com/office/word/2010/wordml" xmlns:w15="http://schemas.microsoft.com/office/word/2012/wordml" xmlns:w16cid="http://schemas.microsoft.com/office/word/2016/wordml/cid" xmlns:w16se="http://schemas.microsoft.com/office/word/2015/wordml/symex" xmlns:wpg="http://schemas.microsoft.com/office/word/2010/wordprocessingGroup" xmlns:wpi="http://schemas.microsoft.com/office/word/2010/wordprocessingInk" xmlns:wne="http://schemas.microsoft.com/office/word/2006/wordml" xmlns:wps="http://schemas.microsoft.com/office/word/2010/wordprocessingShape" mc:Ignorable="w14 w15 w16se w16cid wp14">
   <w:body>
+    <w:bookmarkStart w:id="0" w:name="_GoBack" w:displacedByCustomXml="next"/>
+    <w:bookmarkEnd w:id="0" w:displacedByCustomXml="next"/>
     <w:sdt>
       <w:sdtPr>
         <w:id w:val="-1920478738"/>
@@ -173,7 +175,7 @@
               </mc:Choice>
               <mc:Fallback>
                 <w:pict>
-                  <v:rect w14:anchorId="5710FAE1" id="Rectángulo 16" o:spid="_x0000_s1026" style="position:absolute;margin-left:0;margin-top:0;width:409.5pt;height:760.1pt;z-index:251659264;visibility:visible;mso-wrap-style:square;mso-width-percent:0;mso-height-percent:960;mso-left-percent:20;mso-top-percent:20;mso-wrap-distance-left:9pt;mso-wrap-distance-top:0;mso-wrap-distance-right:9pt;mso-wrap-distance-bottom:0;mso-position-horizontal-relative:page;mso-position-vertical-relative:page;mso-width-percent:0;mso-height-percent:960;mso-left-percent:20;mso-top-percent:20;mso-width-relative:page;mso-height-relative:page;v-text-anchor:middle" o:gfxdata="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" fillcolor="#4472c4 [3204]" stroked="f">
+                  <v:rect w14:anchorId="5710FAE1" id="Rectángulo 16" o:spid="_x0000_s1026" style="position:absolute;margin-left:0;margin-top:0;width:409.5pt;height:760.1pt;z-index:251659264;visibility:visible;mso-wrap-style:square;mso-width-percent:0;mso-height-percent:960;mso-left-percent:20;mso-top-percent:20;mso-wrap-distance-left:9pt;mso-wrap-distance-top:0;mso-wrap-distance-right:9pt;mso-wrap-distance-bottom:0;mso-position-horizontal-relative:page;mso-position-vertical-relative:page;mso-width-percent:0;mso-height-percent:960;mso-left-percent:20;mso-top-percent:20;mso-width-relative:page;mso-height-relative:page;v-text-anchor:middle" o:gfxdata="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" fillcolor="#4472c4 [3204]" stroked="f">
                     <v:textbox inset="21.6pt,1in,21.6pt">
                       <w:txbxContent>
                         <w:p>
@@ -399,6 +401,7 @@
                             <w:dataBinding w:prefixMappings="xmlns:ns0='http://schemas.openxmlformats.org/package/2006/metadata/core-properties' xmlns:ns1='http://purl.org/dc/elements/1.1/'" w:xpath="/ns0:coreProperties[1]/ns1:subject[1]" w:storeItemID="{6C3C8BC8-F283-45AE-878A-BAB7291924A1}"/>
                             <w:text/>
                           </w:sdtPr>
+                          <w:sdtEndPr/>
                           <w:sdtContent>
                             <w:p>
                               <w:pPr>
@@ -788,7 +791,7 @@
           <w:rFonts w:ascii="Bookman Old Style" w:hAnsi="Bookman Old Style"/>
         </w:rPr>
       </w:pPr>
-      <w:bookmarkStart w:id="0" w:name="_Toc4686402"/>
+      <w:bookmarkStart w:id="1" w:name="_Toc4686402"/>
       <w:r>
         <w:rPr>
           <w:rFonts w:ascii="Bookman Old Style" w:hAnsi="Bookman Old Style"/>
@@ -796,7 +799,7 @@
         <w:lastRenderedPageBreak/>
         <w:t>Introduction</w:t>
       </w:r>
-      <w:bookmarkEnd w:id="0"/>
+      <w:bookmarkEnd w:id="1"/>
     </w:p>
     <w:p>
       <w:pPr>
@@ -811,6 +814,7 @@
           <w:rFonts w:ascii="Bookman Old Style" w:hAnsi="Bookman Old Style"/>
           <w:sz w:val="23"/>
           <w:szCs w:val="23"/>
+          <w:lang w:val="es-ES"/>
         </w:rPr>
       </w:pPr>
       <w:r>
@@ -885,7 +889,16 @@
           <w:sz w:val="23"/>
           <w:szCs w:val="23"/>
         </w:rPr>
-        <w:t xml:space="preserve">excluding taxes and other expenses. Next, there will be a report of the team, whose names are: </w:t>
+        <w:t xml:space="preserve">excluding taxes and other expenses. </w:t>
+      </w:r>
+      <w:r>
+        <w:rPr>
+          <w:rFonts w:ascii="Bookman Old Style" w:hAnsi="Bookman Old Style"/>
+          <w:sz w:val="23"/>
+          <w:szCs w:val="23"/>
+          <w:lang w:val="es-ES"/>
+        </w:rPr>
+        <w:t xml:space="preserve">Next, </w:t>
       </w:r>
       <w:proofErr w:type="spellStart"/>
       <w:r>
@@ -893,8 +906,9 @@
           <w:rFonts w:ascii="Bookman Old Style" w:hAnsi="Bookman Old Style"/>
           <w:sz w:val="23"/>
           <w:szCs w:val="23"/>
-        </w:rPr>
-        <w:t>Ángel</w:t>
+          <w:lang w:val="es-ES"/>
+        </w:rPr>
+        <w:t>there</w:t>
       </w:r>
       <w:proofErr w:type="spellEnd"/>
       <w:r>
@@ -902,8 +916,9 @@
           <w:rFonts w:ascii="Bookman Old Style" w:hAnsi="Bookman Old Style"/>
           <w:sz w:val="23"/>
           <w:szCs w:val="23"/>
-        </w:rPr>
-        <w:t xml:space="preserve"> Delgado Luna, </w:t>
+          <w:lang w:val="es-ES"/>
+        </w:rPr>
+        <w:t xml:space="preserve"> </w:t>
       </w:r>
       <w:proofErr w:type="spellStart"/>
       <w:r>
@@ -911,8 +926,9 @@
           <w:rFonts w:ascii="Bookman Old Style" w:hAnsi="Bookman Old Style"/>
           <w:sz w:val="23"/>
           <w:szCs w:val="23"/>
-        </w:rPr>
-        <w:t>Belén</w:t>
+          <w:lang w:val="es-ES"/>
+        </w:rPr>
+        <w:t>will</w:t>
       </w:r>
       <w:proofErr w:type="spellEnd"/>
       <w:r>
@@ -920,8 +936,9 @@
           <w:rFonts w:ascii="Bookman Old Style" w:hAnsi="Bookman Old Style"/>
           <w:sz w:val="23"/>
           <w:szCs w:val="23"/>
-        </w:rPr>
-        <w:t xml:space="preserve"> Garrido López, María de </w:t>
+          <w:lang w:val="es-ES"/>
+        </w:rPr>
+        <w:t xml:space="preserve"> be a </w:t>
       </w:r>
       <w:proofErr w:type="spellStart"/>
       <w:r>
@@ -929,8 +946,9 @@
           <w:rFonts w:ascii="Bookman Old Style" w:hAnsi="Bookman Old Style"/>
           <w:sz w:val="23"/>
           <w:szCs w:val="23"/>
-        </w:rPr>
-        <w:t>Gracia</w:t>
+          <w:lang w:val="es-ES"/>
+        </w:rPr>
+        <w:t>report</w:t>
       </w:r>
       <w:proofErr w:type="spellEnd"/>
       <w:r>
@@ -938,6 +956,7 @@
           <w:rFonts w:ascii="Bookman Old Style" w:hAnsi="Bookman Old Style"/>
           <w:sz w:val="23"/>
           <w:szCs w:val="23"/>
+          <w:lang w:val="es-ES"/>
         </w:rPr>
         <w:t xml:space="preserve"> </w:t>
       </w:r>
@@ -947,8 +966,9 @@
           <w:rFonts w:ascii="Bookman Old Style" w:hAnsi="Bookman Old Style"/>
           <w:sz w:val="23"/>
           <w:szCs w:val="23"/>
-        </w:rPr>
-        <w:t>Piñero</w:t>
+          <w:lang w:val="es-ES"/>
+        </w:rPr>
+        <w:t>of</w:t>
       </w:r>
       <w:proofErr w:type="spellEnd"/>
       <w:r>
@@ -956,8 +976,89 @@
           <w:rFonts w:ascii="Bookman Old Style" w:hAnsi="Bookman Old Style"/>
           <w:sz w:val="23"/>
           <w:szCs w:val="23"/>
-        </w:rPr>
-        <w:t xml:space="preserve"> Pastor, Ezequiel Portillo Jurado and Alejandro Rodríguez Díaz.</w:t>
+          <w:lang w:val="es-ES"/>
+        </w:rPr>
+        <w:t xml:space="preserve"> </w:t>
+      </w:r>
+      <w:proofErr w:type="spellStart"/>
+      <w:r>
+        <w:rPr>
+          <w:rFonts w:ascii="Bookman Old Style" w:hAnsi="Bookman Old Style"/>
+          <w:sz w:val="23"/>
+          <w:szCs w:val="23"/>
+          <w:lang w:val="es-ES"/>
+        </w:rPr>
+        <w:t>the</w:t>
+      </w:r>
+      <w:proofErr w:type="spellEnd"/>
+      <w:r>
+        <w:rPr>
+          <w:rFonts w:ascii="Bookman Old Style" w:hAnsi="Bookman Old Style"/>
+          <w:sz w:val="23"/>
+          <w:szCs w:val="23"/>
+          <w:lang w:val="es-ES"/>
+        </w:rPr>
+        <w:t xml:space="preserve"> </w:t>
+      </w:r>
+      <w:proofErr w:type="spellStart"/>
+      <w:r>
+        <w:rPr>
+          <w:rFonts w:ascii="Bookman Old Style" w:hAnsi="Bookman Old Style"/>
+          <w:sz w:val="23"/>
+          <w:szCs w:val="23"/>
+          <w:lang w:val="es-ES"/>
+        </w:rPr>
+        <w:t>team</w:t>
+      </w:r>
+      <w:proofErr w:type="spellEnd"/>
+      <w:r>
+        <w:rPr>
+          <w:rFonts w:ascii="Bookman Old Style" w:hAnsi="Bookman Old Style"/>
+          <w:sz w:val="23"/>
+          <w:szCs w:val="23"/>
+          <w:lang w:val="es-ES"/>
+        </w:rPr>
+        <w:t xml:space="preserve">, </w:t>
+      </w:r>
+      <w:proofErr w:type="spellStart"/>
+      <w:r>
+        <w:rPr>
+          <w:rFonts w:ascii="Bookman Old Style" w:hAnsi="Bookman Old Style"/>
+          <w:sz w:val="23"/>
+          <w:szCs w:val="23"/>
+          <w:lang w:val="es-ES"/>
+        </w:rPr>
+        <w:t>whose</w:t>
+      </w:r>
+      <w:proofErr w:type="spellEnd"/>
+      <w:r>
+        <w:rPr>
+          <w:rFonts w:ascii="Bookman Old Style" w:hAnsi="Bookman Old Style"/>
+          <w:sz w:val="23"/>
+          <w:szCs w:val="23"/>
+          <w:lang w:val="es-ES"/>
+        </w:rPr>
+        <w:t xml:space="preserve"> </w:t>
+      </w:r>
+      <w:proofErr w:type="spellStart"/>
+      <w:r>
+        <w:rPr>
+          <w:rFonts w:ascii="Bookman Old Style" w:hAnsi="Bookman Old Style"/>
+          <w:sz w:val="23"/>
+          <w:szCs w:val="23"/>
+          <w:lang w:val="es-ES"/>
+        </w:rPr>
+        <w:t>names</w:t>
+      </w:r>
+      <w:proofErr w:type="spellEnd"/>
+      <w:r>
+        <w:rPr>
+          <w:rFonts w:ascii="Bookman Old Style" w:hAnsi="Bookman Old Style"/>
+          <w:sz w:val="23"/>
+          <w:szCs w:val="23"/>
+          <w:lang w:val="es-ES"/>
+        </w:rPr>
+        <w:t xml:space="preserve"> are: Ángel Delgado Luna, Belén Garrido López, María de Gracia Piñero Pastor, Ezequiel Portillo Jurado and Alejandro Rodríguez Díaz.</w:t>
       </w:r>
     </w:p>
     <w:p>
@@ -966,6 +1067,7 @@
           <w:rFonts w:ascii="Bookman Old Style" w:hAnsi="Bookman Old Style"/>
           <w:sz w:val="23"/>
           <w:szCs w:val="23"/>
+          <w:lang w:val="es-ES"/>
         </w:rPr>
       </w:pPr>
       <w:r>
@@ -973,6 +1075,7 @@
           <w:rFonts w:ascii="Bookman Old Style" w:hAnsi="Bookman Old Style"/>
           <w:sz w:val="23"/>
           <w:szCs w:val="23"/>
+          <w:lang w:val="es-ES"/>
         </w:rPr>
         <w:br w:type="page"/>
       </w:r>
@@ -984,7 +1087,7 @@
           <w:rFonts w:ascii="Bookman Old Style" w:hAnsi="Bookman Old Style"/>
         </w:rPr>
       </w:pPr>
-      <w:bookmarkStart w:id="1" w:name="_Toc4686403"/>
+      <w:bookmarkStart w:id="2" w:name="_Toc4686403"/>
       <w:r>
         <w:rPr>
           <w:rFonts w:ascii="Bookman Old Style" w:hAnsi="Bookman Old Style"/>
@@ -992,7 +1095,7 @@
         <w:lastRenderedPageBreak/>
         <w:t>Schedule breakdown</w:t>
       </w:r>
-      <w:bookmarkEnd w:id="1"/>
+      <w:bookmarkEnd w:id="2"/>
     </w:p>
     <w:p>
       <w:pPr>
@@ -1004,32 +1107,29 @@
       </w:pPr>
       <w:r>
         <w:rPr>
-          <w:rFonts w:ascii="Bookman Old Style" w:hAnsi="Bookman Old Style"/>
           <w:noProof/>
-          <w:sz w:val="23"/>
-          <w:szCs w:val="23"/>
         </w:rPr>
         <w:drawing>
-          <wp:anchor distT="0" distB="0" distL="114300" distR="114300" simplePos="0" relativeHeight="251661312" behindDoc="1" locked="0" layoutInCell="1" allowOverlap="1" wp14:anchorId="7CE2BA07" wp14:editId="364838E5">
+          <wp:anchor distT="0" distB="0" distL="114300" distR="114300" simplePos="0" relativeHeight="251662336" behindDoc="1" locked="0" layoutInCell="1" allowOverlap="1" wp14:anchorId="2BBC662F" wp14:editId="08CB5555">
             <wp:simplePos x="0" y="0"/>
             <wp:positionH relativeFrom="margin">
-              <wp:posOffset>-433705</wp:posOffset>
+              <wp:align>right</wp:align>
             </wp:positionH>
             <wp:positionV relativeFrom="paragraph">
-              <wp:posOffset>539115</wp:posOffset>
+              <wp:posOffset>807985</wp:posOffset>
             </wp:positionV>
-            <wp:extent cx="6621780" cy="3930650"/>
-            <wp:effectExtent l="0" t="0" r="7620" b="0"/>
+            <wp:extent cx="5760085" cy="2987040"/>
+            <wp:effectExtent l="0" t="0" r="0" b="3810"/>
             <wp:wrapTight wrapText="bothSides">
               <wp:wrapPolygon edited="0">
                 <wp:start x="0" y="0"/>
-                <wp:lineTo x="0" y="21460"/>
-                <wp:lineTo x="21563" y="21460"/>
-                <wp:lineTo x="21563" y="0"/>
+                <wp:lineTo x="0" y="21490"/>
+                <wp:lineTo x="21502" y="21490"/>
+                <wp:lineTo x="21502" y="0"/>
                 <wp:lineTo x="0" y="0"/>
               </wp:wrapPolygon>
             </wp:wrapTight>
-            <wp:docPr id="1" name="Imagen 1"/>
+            <wp:docPr id="2" name="Imagen 2"/>
             <wp:cNvGraphicFramePr>
               <a:graphicFrameLocks xmlns:a="http://schemas.openxmlformats.org/drawingml/2006/main" noChangeAspect="1"/>
             </wp:cNvGraphicFramePr>
@@ -1037,7 +1137,7 @@
               <a:graphicData uri="http://schemas.openxmlformats.org/drawingml/2006/picture">
                 <pic:pic xmlns:pic="http://schemas.openxmlformats.org/drawingml/2006/picture">
                   <pic:nvPicPr>
-                    <pic:cNvPr id="1" name="uno.PNG"/>
+                    <pic:cNvPr id="1" name=""/>
                     <pic:cNvPicPr/>
                   </pic:nvPicPr>
                   <pic:blipFill>
@@ -1055,7 +1155,7 @@
                   <pic:spPr>
                     <a:xfrm>
                       <a:off x="0" y="0"/>
-                      <a:ext cx="6621780" cy="3930650"/>
+                      <a:ext cx="5760085" cy="2987040"/>
                     </a:xfrm>
                     <a:prstGeom prst="rect">
                       <a:avLst/>
@@ -1064,12 +1164,6 @@
                 </pic:pic>
               </a:graphicData>
             </a:graphic>
-            <wp14:sizeRelH relativeFrom="margin">
-              <wp14:pctWidth>0</wp14:pctWidth>
-            </wp14:sizeRelH>
-            <wp14:sizeRelV relativeFrom="margin">
-              <wp14:pctHeight>0</wp14:pctHeight>
-            </wp14:sizeRelV>
           </wp:anchor>
         </w:drawing>
       </w:r>
@@ -1169,24 +1263,6 @@
         </w:rPr>
         <w:t>.</w:t>
       </w:r>
-    </w:p>
-    <w:p>
-      <w:pPr>
-        <w:rPr>
-          <w:rFonts w:ascii="Bookman Old Style" w:hAnsi="Bookman Old Style"/>
-          <w:sz w:val="23"/>
-          <w:szCs w:val="23"/>
-        </w:rPr>
-      </w:pPr>
-    </w:p>
-    <w:p>
-      <w:pPr>
-        <w:rPr>
-          <w:rFonts w:ascii="Bookman Old Style" w:hAnsi="Bookman Old Style"/>
-          <w:sz w:val="23"/>
-          <w:szCs w:val="23"/>
-        </w:rPr>
-      </w:pPr>
     </w:p>
     <w:p>
       <w:pPr>
@@ -1214,7 +1290,7 @@
           <w:sz w:val="22"/>
         </w:rPr>
       </w:pPr>
-      <w:bookmarkStart w:id="2" w:name="_Toc4686404"/>
+      <w:bookmarkStart w:id="3" w:name="_Toc4686404"/>
       <w:r>
         <w:rPr>
           <w:rFonts w:ascii="Bookman Old Style" w:hAnsi="Bookman Old Style"/>
@@ -1222,7 +1298,7 @@
         </w:rPr>
         <w:t>Cost estimate table</w:t>
       </w:r>
-      <w:bookmarkEnd w:id="2"/>
+      <w:bookmarkEnd w:id="3"/>
     </w:p>
     <w:tbl>
       <w:tblPr>
@@ -1432,7 +1508,7 @@
               <w:rPr>
                 <w:rFonts w:ascii="Bookman Old Style" w:hAnsi="Bookman Old Style"/>
               </w:rPr>
-              <w:t>294</w:t>
+              <w:t>330</w:t>
             </w:r>
           </w:p>
         </w:tc>
@@ -1553,6 +1629,12 @@
                 <w:rFonts w:ascii="Bookman Old Style" w:hAnsi="Bookman Old Style"/>
               </w:rPr>
             </w:pPr>
+            <w:r>
+              <w:rPr>
+                <w:rFonts w:ascii="Bookman Old Style" w:hAnsi="Bookman Old Style"/>
+              </w:rPr>
+              <w:t>27</w:t>
+            </w:r>
           </w:p>
         </w:tc>
         <w:tc>
@@ -1644,12 +1726,6 @@
                 <w:rFonts w:ascii="Bookman Old Style" w:hAnsi="Bookman Old Style"/>
               </w:rPr>
             </w:pPr>
-            <w:r>
-              <w:rPr>
-                <w:rFonts w:ascii="Bookman Old Style" w:hAnsi="Bookman Old Style"/>
-              </w:rPr>
-              <w:t>40</w:t>
-            </w:r>
           </w:p>
         </w:tc>
         <w:tc>
@@ -1702,7 +1778,7 @@
                 <w:i w:val="0"/>
                 <w:sz w:val="20"/>
               </w:rPr>
-              <w:t>Class work:</w:t>
+              <w:t>Final payment:</w:t>
             </w:r>
           </w:p>
         </w:tc>
@@ -1718,12 +1794,6 @@
                 <w:rFonts w:ascii="Bookman Old Style" w:hAnsi="Bookman Old Style"/>
               </w:rPr>
             </w:pPr>
-            <w:r>
-              <w:rPr>
-                <w:rFonts w:ascii="Bookman Old Style" w:hAnsi="Bookman Old Style"/>
-              </w:rPr>
-              <w:t>35</w:t>
-            </w:r>
           </w:p>
         </w:tc>
         <w:tc>
@@ -1738,12 +1808,6 @@
                 <w:rFonts w:ascii="Bookman Old Style" w:hAnsi="Bookman Old Style"/>
               </w:rPr>
             </w:pPr>
-            <w:r>
-              <w:rPr>
-                <w:rFonts w:ascii="Bookman Old Style" w:hAnsi="Bookman Old Style"/>
-              </w:rPr>
-              <w:t>39</w:t>
-            </w:r>
           </w:p>
         </w:tc>
         <w:tc>
@@ -1758,6 +1822,12 @@
                 <w:rFonts w:ascii="Bookman Old Style" w:hAnsi="Bookman Old Style"/>
               </w:rPr>
             </w:pPr>
+            <w:r>
+              <w:rPr>
+                <w:rFonts w:ascii="Bookman Old Style" w:hAnsi="Bookman Old Style"/>
+              </w:rPr>
+              <w:t>330:27</w:t>
+            </w:r>
           </w:p>
         </w:tc>
         <w:tc>
@@ -1772,132 +1842,11 @@
                 <w:rFonts w:ascii="Bookman Old Style" w:hAnsi="Bookman Old Style"/>
               </w:rPr>
             </w:pPr>
-          </w:p>
-        </w:tc>
-      </w:tr>
-      <w:tr>
-        <w:trPr>
-          <w:cnfStyle w:val="000000100000" w:firstRow="0" w:lastRow="0" w:firstColumn="0" w:lastColumn="0" w:oddVBand="0" w:evenVBand="0" w:oddHBand="1" w:evenHBand="0" w:firstRowFirstColumn="0" w:firstRowLastColumn="0" w:lastRowFirstColumn="0" w:lastRowLastColumn="0"/>
-        </w:trPr>
-        <w:tc>
-          <w:tcPr>
-            <w:cnfStyle w:val="001000000000" w:firstRow="0" w:lastRow="0" w:firstColumn="1" w:lastColumn="0" w:oddVBand="0" w:evenVBand="0" w:oddHBand="0" w:evenHBand="0" w:firstRowFirstColumn="0" w:firstRowLastColumn="0" w:lastRowFirstColumn="0" w:lastRowLastColumn="0"/>
-            <w:tcW w:w="2127" w:type="dxa"/>
-          </w:tcPr>
-          <w:p>
-            <w:pPr>
-              <w:jc w:val="left"/>
-              <w:rPr>
-                <w:rFonts w:ascii="Bookman Old Style" w:hAnsi="Bookman Old Style"/>
-                <w:i w:val="0"/>
-                <w:sz w:val="20"/>
-              </w:rPr>
-            </w:pPr>
-            <w:r>
-              <w:rPr>
-                <w:rFonts w:ascii="Bookman Old Style" w:hAnsi="Bookman Old Style"/>
-                <w:i w:val="0"/>
-                <w:sz w:val="20"/>
-              </w:rPr>
-              <w:t>Final payment:</w:t>
-            </w:r>
-          </w:p>
-        </w:tc>
-        <w:tc>
-          <w:tcPr>
-            <w:tcW w:w="1497" w:type="dxa"/>
-          </w:tcPr>
-          <w:p>
-            <w:pPr>
-              <w:jc w:val="center"/>
-              <w:cnfStyle w:val="000000100000" w:firstRow="0" w:lastRow="0" w:firstColumn="0" w:lastColumn="0" w:oddVBand="0" w:evenVBand="0" w:oddHBand="1" w:evenHBand="0" w:firstRowFirstColumn="0" w:firstRowLastColumn="0" w:lastRowFirstColumn="0" w:lastRowLastColumn="0"/>
-              <w:rPr>
-                <w:rFonts w:ascii="Bookman Old Style" w:hAnsi="Bookman Old Style"/>
-              </w:rPr>
-            </w:pPr>
-          </w:p>
-        </w:tc>
-        <w:tc>
-          <w:tcPr>
-            <w:tcW w:w="1812" w:type="dxa"/>
-          </w:tcPr>
-          <w:p>
-            <w:pPr>
-              <w:jc w:val="center"/>
-              <w:cnfStyle w:val="000000100000" w:firstRow="0" w:lastRow="0" w:firstColumn="0" w:lastColumn="0" w:oddVBand="0" w:evenVBand="0" w:oddHBand="1" w:evenHBand="0" w:firstRowFirstColumn="0" w:firstRowLastColumn="0" w:lastRowFirstColumn="0" w:lastRowLastColumn="0"/>
-              <w:rPr>
-                <w:rFonts w:ascii="Bookman Old Style" w:hAnsi="Bookman Old Style"/>
-              </w:rPr>
-            </w:pPr>
-          </w:p>
-        </w:tc>
-        <w:tc>
-          <w:tcPr>
-            <w:tcW w:w="1812" w:type="dxa"/>
-          </w:tcPr>
-          <w:p>
-            <w:pPr>
-              <w:jc w:val="center"/>
-              <w:cnfStyle w:val="000000100000" w:firstRow="0" w:lastRow="0" w:firstColumn="0" w:lastColumn="0" w:oddVBand="0" w:evenVBand="0" w:oddHBand="1" w:evenHBand="0" w:firstRowFirstColumn="0" w:firstRowLastColumn="0" w:lastRowFirstColumn="0" w:lastRowLastColumn="0"/>
-              <w:rPr>
-                <w:rFonts w:ascii="Bookman Old Style" w:hAnsi="Bookman Old Style"/>
-              </w:rPr>
-            </w:pPr>
-            <w:r>
-              <w:rPr>
-                <w:rFonts w:ascii="Bookman Old Style" w:hAnsi="Bookman Old Style"/>
-              </w:rPr>
-              <w:t>149</w:t>
-            </w:r>
-            <w:r>
-              <w:rPr>
-                <w:rFonts w:ascii="Bookman Old Style" w:hAnsi="Bookman Old Style"/>
-              </w:rPr>
-              <w:t>:</w:t>
-            </w:r>
-            <w:r>
-              <w:rPr>
-                <w:rFonts w:ascii="Bookman Old Style" w:hAnsi="Bookman Old Style"/>
-              </w:rPr>
-              <w:t>12</w:t>
-            </w:r>
-          </w:p>
-        </w:tc>
-        <w:tc>
-          <w:tcPr>
-            <w:tcW w:w="1813" w:type="dxa"/>
-          </w:tcPr>
-          <w:p>
-            <w:pPr>
-              <w:jc w:val="center"/>
-              <w:cnfStyle w:val="000000100000" w:firstRow="0" w:lastRow="0" w:firstColumn="0" w:lastColumn="0" w:oddVBand="0" w:evenVBand="0" w:oddHBand="1" w:evenHBand="0" w:firstRowFirstColumn="0" w:firstRowLastColumn="0" w:lastRowFirstColumn="0" w:lastRowLastColumn="0"/>
-              <w:rPr>
-                <w:rFonts w:ascii="Bookman Old Style" w:hAnsi="Bookman Old Style"/>
-              </w:rPr>
-            </w:pPr>
-            <w:r>
-              <w:rPr>
-                <w:rFonts w:ascii="Bookman Old Style" w:hAnsi="Bookman Old Style"/>
-                <w:sz w:val="23"/>
-                <w:szCs w:val="23"/>
-              </w:rPr>
-              <w:t>€ 5286</w:t>
-            </w:r>
-            <w:r>
-              <w:rPr>
-                <w:rFonts w:ascii="Bookman Old Style" w:hAnsi="Bookman Old Style"/>
-                <w:sz w:val="23"/>
-                <w:szCs w:val="23"/>
-              </w:rPr>
-              <w:t>,</w:t>
-            </w:r>
-            <w:r>
-              <w:rPr>
-                <w:rFonts w:ascii="Bookman Old Style" w:hAnsi="Bookman Old Style"/>
-                <w:sz w:val="23"/>
-                <w:szCs w:val="23"/>
-              </w:rPr>
-              <w:t>75</w:t>
+            <w:r>
+              <w:rPr>
+                <w:rFonts w:ascii="Bookman Old Style" w:hAnsi="Bookman Old Style"/>
+              </w:rPr>
+              <w:t>4958.5</w:t>
             </w:r>
           </w:p>
         </w:tc>
@@ -1912,8 +1861,10 @@
     </w:p>
     <w:p>
       <w:pPr>
-        <w:rPr>
-          <w:rFonts w:ascii="Bookman Old Style" w:hAnsi="Bookman Old Style"/>
+        <w:pStyle w:val="Ttulo3"/>
+        <w:rPr>
+          <w:rFonts w:ascii="Bookman Old Style" w:hAnsi="Bookman Old Style"/>
+          <w:sz w:val="22"/>
         </w:rPr>
       </w:pPr>
     </w:p>
@@ -1925,19 +1876,196 @@
           <w:sz w:val="22"/>
         </w:rPr>
       </w:pPr>
-      <w:bookmarkStart w:id="3" w:name="_Toc4686405"/>
-      <w:r>
-        <w:rPr>
-          <w:rFonts w:ascii="Bookman Old Style" w:hAnsi="Bookman Old Style"/>
-          <w:sz w:val="22"/>
-        </w:rPr>
-        <w:t>Time for each issue</w:t>
-      </w:r>
-      <w:bookmarkEnd w:id="3"/>
     </w:p>
     <w:p>
-      <w:bookmarkStart w:id="4" w:name="_GoBack"/>
+      <w:pPr>
+        <w:pStyle w:val="Ttulo3"/>
+        <w:rPr>
+          <w:rFonts w:ascii="Bookman Old Style" w:hAnsi="Bookman Old Style"/>
+          <w:sz w:val="22"/>
+        </w:rPr>
+      </w:pPr>
+    </w:p>
+    <w:p>
+      <w:pPr>
+        <w:pStyle w:val="Ttulo3"/>
+        <w:rPr>
+          <w:rFonts w:ascii="Bookman Old Style" w:hAnsi="Bookman Old Style"/>
+          <w:sz w:val="22"/>
+        </w:rPr>
+      </w:pPr>
+    </w:p>
+    <w:p>
+      <w:pPr>
+        <w:pStyle w:val="Ttulo3"/>
+        <w:rPr>
+          <w:rFonts w:ascii="Bookman Old Style" w:hAnsi="Bookman Old Style"/>
+          <w:sz w:val="22"/>
+        </w:rPr>
+      </w:pPr>
+    </w:p>
+    <w:p>
+      <w:pPr>
+        <w:pStyle w:val="Ttulo3"/>
+        <w:rPr>
+          <w:rFonts w:ascii="Bookman Old Style" w:hAnsi="Bookman Old Style"/>
+          <w:sz w:val="22"/>
+        </w:rPr>
+      </w:pPr>
+    </w:p>
+    <w:p>
+      <w:pPr>
+        <w:pStyle w:val="Ttulo3"/>
+        <w:rPr>
+          <w:rFonts w:ascii="Bookman Old Style" w:hAnsi="Bookman Old Style"/>
+          <w:sz w:val="22"/>
+        </w:rPr>
+      </w:pPr>
+    </w:p>
+    <w:p>
+      <w:pPr>
+        <w:pStyle w:val="Ttulo3"/>
+        <w:rPr>
+          <w:rFonts w:ascii="Bookman Old Style" w:hAnsi="Bookman Old Style"/>
+          <w:sz w:val="22"/>
+        </w:rPr>
+      </w:pPr>
+    </w:p>
+    <w:p>
+      <w:pPr>
+        <w:pStyle w:val="Ttulo3"/>
+        <w:rPr>
+          <w:rFonts w:ascii="Bookman Old Style" w:hAnsi="Bookman Old Style"/>
+          <w:sz w:val="22"/>
+        </w:rPr>
+      </w:pPr>
+    </w:p>
+    <w:p>
+      <w:pPr>
+        <w:pStyle w:val="Ttulo3"/>
+        <w:rPr>
+          <w:rFonts w:ascii="Bookman Old Style" w:hAnsi="Bookman Old Style"/>
+          <w:sz w:val="22"/>
+        </w:rPr>
+      </w:pPr>
+    </w:p>
+    <w:p>
+      <w:pPr>
+        <w:pStyle w:val="Ttulo3"/>
+        <w:rPr>
+          <w:rFonts w:ascii="Bookman Old Style" w:hAnsi="Bookman Old Style"/>
+          <w:sz w:val="22"/>
+        </w:rPr>
+      </w:pPr>
+    </w:p>
+    <w:p/>
+    <w:p>
+      <w:pPr>
+        <w:pStyle w:val="Ttulo3"/>
+        <w:rPr>
+          <w:rFonts w:ascii="Bookman Old Style" w:hAnsi="Bookman Old Style"/>
+          <w:sz w:val="22"/>
+        </w:rPr>
+      </w:pPr>
+      <w:r>
+        <w:rPr>
+          <w:rFonts w:ascii="Bookman Old Style" w:hAnsi="Bookman Old Style"/>
+          <w:sz w:val="22"/>
+        </w:rPr>
+        <w:lastRenderedPageBreak/>
+        <w:t>Initial cost</w:t>
+      </w:r>
+    </w:p>
+    <w:p>
+      <w:pPr>
+        <w:rPr>
+          <w:rFonts w:ascii="Bookman Old Style" w:hAnsi="Bookman Old Style"/>
+        </w:rPr>
+      </w:pPr>
+    </w:p>
+    <w:p>
+      <w:pPr>
+        <w:rPr>
+          <w:rFonts w:ascii="Bookman Old Style" w:hAnsi="Bookman Old Style"/>
+        </w:rPr>
+      </w:pPr>
+      <w:r>
+        <w:rPr>
+          <w:noProof/>
+        </w:rPr>
+        <w:drawing>
+          <wp:inline distT="0" distB="0" distL="0" distR="0" wp14:anchorId="31054361" wp14:editId="47A60514">
+            <wp:extent cx="5760085" cy="3165355"/>
+            <wp:effectExtent l="0" t="0" r="0" b="0"/>
+            <wp:docPr id="3" name="Imagen 3" descr="https://user-images.githubusercontent.com/16750517/58764193-971d1480-8564-11e9-84f4-6d8a02595d68.png"/>
+            <wp:cNvGraphicFramePr>
+              <a:graphicFrameLocks xmlns:a="http://schemas.openxmlformats.org/drawingml/2006/main" noChangeAspect="1"/>
+            </wp:cNvGraphicFramePr>
+            <a:graphic xmlns:a="http://schemas.openxmlformats.org/drawingml/2006/main">
+              <a:graphicData uri="http://schemas.openxmlformats.org/drawingml/2006/picture">
+                <pic:pic xmlns:pic="http://schemas.openxmlformats.org/drawingml/2006/picture">
+                  <pic:nvPicPr>
+                    <pic:cNvPr id="0" name="Picture 1" descr="https://user-images.githubusercontent.com/16750517/58764193-971d1480-8564-11e9-84f4-6d8a02595d68.png"/>
+                    <pic:cNvPicPr>
+                      <a:picLocks noChangeAspect="1" noChangeArrowheads="1"/>
+                    </pic:cNvPicPr>
+                  </pic:nvPicPr>
+                  <pic:blipFill>
+                    <a:blip r:embed="rId6">
+                      <a:extLst>
+                        <a:ext uri="{28A0092B-C50C-407E-A947-70E740481C1C}">
+                          <a14:useLocalDpi xmlns:a14="http://schemas.microsoft.com/office/drawing/2010/main" val="0"/>
+                        </a:ext>
+                      </a:extLst>
+                    </a:blip>
+                    <a:srcRect/>
+                    <a:stretch>
+                      <a:fillRect/>
+                    </a:stretch>
+                  </pic:blipFill>
+                  <pic:spPr bwMode="auto">
+                    <a:xfrm>
+                      <a:off x="0" y="0"/>
+                      <a:ext cx="5760085" cy="3165355"/>
+                    </a:xfrm>
+                    <a:prstGeom prst="rect">
+                      <a:avLst/>
+                    </a:prstGeom>
+                    <a:noFill/>
+                    <a:ln>
+                      <a:noFill/>
+                    </a:ln>
+                  </pic:spPr>
+                </pic:pic>
+              </a:graphicData>
+            </a:graphic>
+          </wp:inline>
+        </w:drawing>
+      </w:r>
+    </w:p>
+    <w:p>
+      <w:pPr>
+        <w:pStyle w:val="Ttulo3"/>
+        <w:rPr>
+          <w:rFonts w:ascii="Bookman Old Style" w:hAnsi="Bookman Old Style"/>
+          <w:sz w:val="22"/>
+        </w:rPr>
+      </w:pPr>
+      <w:bookmarkStart w:id="4" w:name="_Toc4686405"/>
+      <w:r>
+        <w:rPr>
+          <w:rFonts w:ascii="Bookman Old Style" w:hAnsi="Bookman Old Style"/>
+          <w:sz w:val="22"/>
+        </w:rPr>
+        <w:t>Time for each issue</w:t>
+      </w:r>
       <w:bookmarkEnd w:id="4"/>
+    </w:p>
+    <w:p/>
+    <w:p>
+      <w:r>
+        <w:t>Attached in the same folder as this document.</w:t>
+      </w:r>
     </w:p>
     <w:sectPr>
       <w:pgSz w:w="11907" w:h="16840" w:code="9"/>
@@ -1968,7 +2096,7 @@
       </w:pPr>
     </w:pPrDefault>
   </w:docDefaults>
-  <w:latentStyles w:defLockedState="0" w:defUIPriority="99" w:defSemiHidden="0" w:defUnhideWhenUsed="0" w:defQFormat="0" w:count="376">
+  <w:latentStyles w:defLockedState="0" w:defUIPriority="99" w:defSemiHidden="0" w:defUnhideWhenUsed="0" w:defQFormat="0" w:count="375">
     <w:lsdException w:name="Normal" w:uiPriority="0" w:qFormat="1"/>
     <w:lsdException w:name="heading 1" w:uiPriority="9" w:qFormat="1"/>
     <w:lsdException w:name="heading 2" w:semiHidden="1" w:uiPriority="9" w:unhideWhenUsed="1" w:qFormat="1"/>
@@ -2344,7 +2472,6 @@
     <w:lsdException w:name="Smart Hyperlink" w:semiHidden="1" w:unhideWhenUsed="1"/>
     <w:lsdException w:name="Hashtag" w:semiHidden="1" w:unhideWhenUsed="1"/>
     <w:lsdException w:name="Unresolved Mention" w:semiHidden="1" w:unhideWhenUsed="1"/>
-    <w:lsdException w:name="Smart Link" w:semiHidden="1" w:unhideWhenUsed="1"/>
   </w:latentStyles>
   <w:style w:type="paragraph" w:default="1" w:styleId="Normal">
     <w:name w:val="Normal"/>
@@ -3079,7 +3206,7 @@
 </file>
 
 <file path=customXml/itemProps1.xml><?xml version="1.0" encoding="utf-8"?>
-<ds:datastoreItem xmlns:ds="http://schemas.openxmlformats.org/officeDocument/2006/customXml" ds:itemID="{9BE09799-C743-4A79-8DE5-0A10AE5001FF}">
+<ds:datastoreItem xmlns:ds="http://schemas.openxmlformats.org/officeDocument/2006/customXml" ds:itemID="{9291BCBB-B8C6-4D47-B057-8A621FEE4659}">
   <ds:schemaRefs>
     <ds:schemaRef ds:uri="http://schemas.openxmlformats.org/officeDocument/2006/bibliography"/>
   </ds:schemaRefs>

</xml_diff>